<commit_message>
klane updazes nzgl doku
</commit_message>
<xml_diff>
--- a/doku/Admin_Guide.docx
+++ b/doku/Admin_Guide.docx
@@ -1,6 +1,6 @@
 
 <file path=word/document.xml><?xml version="1.0" encoding="utf-8"?>
-<w:document xmlns:wpc="http://schemas.microsoft.com/office/word/2010/wordprocessingCanvas" xmlns:cx="http://schemas.microsoft.com/office/drawing/2014/chartex" xmlns:cx1="http://schemas.microsoft.com/office/drawing/2015/9/8/chartex" xmlns:cx2="http://schemas.microsoft.com/office/drawing/2015/10/21/chartex" xmlns:cx3="http://schemas.microsoft.com/office/drawing/2016/5/9/chartex" xmlns:cx4="http://schemas.microsoft.com/office/drawing/2016/5/10/chartex" xmlns:cx5="http://schemas.microsoft.com/office/drawing/2016/5/11/chartex" xmlns:cx6="http://schemas.microsoft.com/office/drawing/2016/5/12/chartex" xmlns:cx7="http://schemas.microsoft.com/office/drawing/2016/5/13/chartex" xmlns:cx8="http://schemas.microsoft.com/office/drawing/2016/5/14/chartex" xmlns:mc="http://schemas.openxmlformats.org/markup-compatibility/2006" xmlns:aink="http://schemas.microsoft.com/office/drawing/2016/ink" xmlns:o="urn:schemas-microsoft-com:office:office" xmlns:r="http://schemas.openxmlformats.org/officeDocument/2006/relationships" xmlns:m="http://schemas.openxmlformats.org/officeDocument/2006/math" xmlns:v="urn:schemas-microsoft-com:vml" xmlns:wp14="http://schemas.microsoft.com/office/word/2010/wordprocessingDrawing" xmlns:wp="http://schemas.openxmlformats.org/drawingml/2006/wordprocessingDrawing" xmlns:w10="urn:schemas-microsoft-com:office:word" xmlns:w="http://schemas.openxmlformats.org/wordprocessingml/2006/main" xmlns:w14="http://schemas.microsoft.com/office/word/2010/wordml" xmlns:w15="http://schemas.microsoft.com/office/word/2012/wordml" xmlns:w16se="http://schemas.microsoft.com/office/word/2015/wordml/symex" xmlns:wpg="http://schemas.microsoft.com/office/word/2010/wordprocessingGroup" xmlns:wpi="http://schemas.microsoft.com/office/word/2010/wordprocessingInk" xmlns:wne="http://schemas.microsoft.com/office/word/2006/wordml" xmlns:wps="http://schemas.microsoft.com/office/word/2010/wordprocessingShape" mc:Ignorable="w14 w15 w16se wp14">
+<w:document xmlns:wpc="http://schemas.microsoft.com/office/word/2010/wordprocessingCanvas" xmlns:cx="http://schemas.microsoft.com/office/drawing/2014/chartex" xmlns:cx1="http://schemas.microsoft.com/office/drawing/2015/9/8/chartex" xmlns:cx2="http://schemas.microsoft.com/office/drawing/2015/10/21/chartex" xmlns:cx3="http://schemas.microsoft.com/office/drawing/2016/5/9/chartex" xmlns:cx4="http://schemas.microsoft.com/office/drawing/2016/5/10/chartex" xmlns:cx5="http://schemas.microsoft.com/office/drawing/2016/5/11/chartex" xmlns:mc="http://schemas.openxmlformats.org/markup-compatibility/2006" xmlns:o="urn:schemas-microsoft-com:office:office" xmlns:r="http://schemas.openxmlformats.org/officeDocument/2006/relationships" xmlns:m="http://schemas.openxmlformats.org/officeDocument/2006/math" xmlns:v="urn:schemas-microsoft-com:vml" xmlns:wp14="http://schemas.microsoft.com/office/word/2010/wordprocessingDrawing" xmlns:wp="http://schemas.openxmlformats.org/drawingml/2006/wordprocessingDrawing" xmlns:w10="urn:schemas-microsoft-com:office:word" xmlns:w="http://schemas.openxmlformats.org/wordprocessingml/2006/main" xmlns:w14="http://schemas.microsoft.com/office/word/2010/wordml" xmlns:w15="http://schemas.microsoft.com/office/word/2012/wordml" xmlns:w16se="http://schemas.microsoft.com/office/word/2015/wordml/symex" xmlns:wpg="http://schemas.microsoft.com/office/word/2010/wordprocessingGroup" xmlns:wpi="http://schemas.microsoft.com/office/word/2010/wordprocessingInk" xmlns:wne="http://schemas.microsoft.com/office/word/2006/wordml" xmlns:wps="http://schemas.microsoft.com/office/word/2010/wordprocessingShape" mc:Ignorable="w14 w15 w16se wp14">
   <w:body>
     <w:p>
       <w:pPr>
@@ -22,23 +22,7 @@
           <w:color w:val="C00000"/>
           <w:sz w:val="72"/>
         </w:rPr>
-        <w:t xml:space="preserve"> Moskitos </w:t>
-      </w:r>
-      <w:proofErr w:type="spellStart"/>
-      <w:r>
-        <w:rPr>
-          <w:color w:val="C00000"/>
-          <w:sz w:val="72"/>
-        </w:rPr>
-        <w:t>SoccerApp</w:t>
-      </w:r>
-      <w:proofErr w:type="spellEnd"/>
-      <w:r>
-        <w:rPr>
-          <w:color w:val="C00000"/>
-          <w:sz w:val="72"/>
-        </w:rPr>
-        <w:t xml:space="preserve"> </w:t>
+        <w:t xml:space="preserve"> Moskitos SoccerApp </w:t>
       </w:r>
     </w:p>
     <w:p>
@@ -74,24 +58,61 @@
         <w:t>In diesem Dokument werden explizit die Zusatzfunktionen, die ein Admin erhält, näher ausgeführt.</w:t>
       </w:r>
       <w:r>
-        <w:t xml:space="preserve"> Beim erstmaligen Anmelden in der App sind für Nutzername, sowie das Password „</w:t>
-      </w:r>
-      <w:proofErr w:type="spellStart"/>
-      <w:r>
-        <w:t>admin</w:t>
-      </w:r>
-      <w:proofErr w:type="spellEnd"/>
-      <w:r>
-        <w:t xml:space="preserve">“ zu benutzen. Danach können Sie nach Belieben einen anderen Nutzer mit </w:t>
-      </w:r>
-      <w:proofErr w:type="spellStart"/>
-      <w:r>
-        <w:t>Adminrechten</w:t>
-      </w:r>
-      <w:proofErr w:type="spellEnd"/>
-      <w:r>
-        <w:t xml:space="preserve"> anlegen.</w:t>
-      </w:r>
+        <w:t xml:space="preserve"> </w:t>
+      </w:r>
+      <w:r>
+        <w:t>Sollten Sie die App als erster von Ihren Verein in Betrieb nehmen, geben Sie</w:t>
+      </w:r>
+      <w:r>
+        <w:t xml:space="preserve"> für Nutzername, sowie </w:t>
+      </w:r>
+      <w:r>
+        <w:t xml:space="preserve">für </w:t>
+      </w:r>
+      <w:r>
+        <w:t xml:space="preserve">das Password „admin“ </w:t>
+      </w:r>
+      <w:r>
+        <w:t>ein</w:t>
+      </w:r>
+      <w:r>
+        <w:t>. Danach können Sie nach Belieben einen anderen Nutzer mit Admin</w:t>
+      </w:r>
+      <w:r>
+        <w:t>-R</w:t>
+      </w:r>
+      <w:r>
+        <w:t>echten anlegen.</w:t>
+      </w:r>
+    </w:p>
+    <w:p>
+      <w:pPr>
+        <w:pStyle w:val="berschrift1"/>
+        <w:ind w:left="-5"/>
+        <w:rPr>
+          <w:color w:val="A6A6A6" w:themeColor="background1" w:themeShade="A6"/>
+        </w:rPr>
+      </w:pPr>
+      <w:r>
+        <w:rPr>
+          <w:color w:val="A6A6A6" w:themeColor="background1" w:themeShade="A6"/>
+        </w:rPr>
+        <w:t xml:space="preserve">Offline-Modus </w:t>
+      </w:r>
+    </w:p>
+    <w:p>
+      <w:pPr>
+        <w:spacing w:after="378" w:line="258" w:lineRule="auto"/>
+        <w:ind w:left="0" w:firstLine="0"/>
+      </w:pPr>
+      <w:r>
+        <w:rPr>
+          <w:sz w:val="22"/>
+        </w:rPr>
+        <w:t xml:space="preserve">In diesem Modus kann man nur neue Spieler und neue Spiele hinzufügen. Außerdem kann man die Daten einsehen, die bei der letzten Ausführung mit Internetverbindung auf dem Gerät gespeichert wurden. </w:t>
+      </w:r>
+      <w:bookmarkStart w:id="0" w:name="_GoBack"/>
+      <w:bookmarkEnd w:id="0"/>
     </w:p>
     <w:p>
       <w:pPr>
@@ -205,18 +226,10 @@
         <w:t xml:space="preserve">ändern </w:t>
       </w:r>
       <w:r>
-        <w:t xml:space="preserve">oder </w:t>
-      </w:r>
-      <w:proofErr w:type="gramStart"/>
-      <w:r>
-        <w:t xml:space="preserve">zu </w:t>
-      </w:r>
-      <w:r>
-        <w:t xml:space="preserve"> löschen</w:t>
-      </w:r>
-      <w:proofErr w:type="gramEnd"/>
-      <w:r>
-        <w:t xml:space="preserve">. </w:t>
+        <w:t>oder zu</w:t>
+      </w:r>
+      <w:r>
+        <w:t xml:space="preserve"> löschen. </w:t>
       </w:r>
       <w:r>
         <w:t>Sie sind somit</w:t>
@@ -256,6 +269,7 @@
         <w:rPr>
           <w:noProof/>
         </w:rPr>
+        <w:lastRenderedPageBreak/>
         <w:drawing>
           <wp:inline distT="0" distB="0" distL="0" distR="0">
             <wp:extent cx="1619758" cy="2327275"/>
@@ -300,7 +314,6 @@
         <w:ind w:left="0" w:firstLine="0"/>
       </w:pPr>
       <w:r>
-        <w:lastRenderedPageBreak/>
         <w:t xml:space="preserve"> </w:t>
       </w:r>
     </w:p>
@@ -331,15 +344,7 @@
         <w:t xml:space="preserve"> </w:t>
       </w:r>
       <w:r>
-        <w:t xml:space="preserve">Beim Anlegen können ihm bereits </w:t>
-      </w:r>
-      <w:proofErr w:type="spellStart"/>
-      <w:r>
-        <w:t>Adminrechte</w:t>
-      </w:r>
-      <w:proofErr w:type="spellEnd"/>
-      <w:r>
-        <w:t xml:space="preserve"> gegeben werde.</w:t>
+        <w:t>Beim Anlegen können ihm bereits Adminrechte gegeben werde.</w:t>
       </w:r>
     </w:p>
     <w:p>
@@ -386,15 +391,7 @@
         <w:t xml:space="preserve">werden hier </w:t>
       </w:r>
       <w:r>
-        <w:t xml:space="preserve">ausgewählt, dies kann entweder manuell oder mithilfe eines </w:t>
-      </w:r>
-      <w:proofErr w:type="spellStart"/>
-      <w:r>
-        <w:t>QR</w:t>
-      </w:r>
-      <w:proofErr w:type="spellEnd"/>
-      <w:r>
-        <w:t>-Code Scanners erfolgen.</w:t>
+        <w:t>ausgewählt, dies kann entweder manuell oder mithilfe eines QR-Code Scanners erfolgen.</w:t>
       </w:r>
     </w:p>
     <w:p>
@@ -407,6 +404,7 @@
         <w:rPr>
           <w:noProof/>
         </w:rPr>
+        <w:lastRenderedPageBreak/>
         <w:drawing>
           <wp:inline distT="0" distB="0" distL="0" distR="0">
             <wp:extent cx="3061970" cy="5131435"/>
@@ -697,19 +695,11 @@
           </wp:anchor>
         </w:drawing>
       </w:r>
-      <w:proofErr w:type="spellStart"/>
-      <w:r>
-        <w:rPr>
-          <w:color w:val="A6A6A6" w:themeColor="background1" w:themeShade="A6"/>
-        </w:rPr>
-        <w:t>QR</w:t>
-      </w:r>
-      <w:proofErr w:type="spellEnd"/>
-      <w:r>
-        <w:rPr>
-          <w:color w:val="A6A6A6" w:themeColor="background1" w:themeShade="A6"/>
-        </w:rPr>
-        <w:t xml:space="preserve">-Code Scanner </w:t>
+      <w:r>
+        <w:rPr>
+          <w:color w:val="A6A6A6" w:themeColor="background1" w:themeShade="A6"/>
+        </w:rPr>
+        <w:t xml:space="preserve">QR-Code Scanner </w:t>
       </w:r>
     </w:p>
     <w:p>
@@ -801,15 +791,7 @@
         <w:ind w:left="-5"/>
       </w:pPr>
       <w:r>
-        <w:t xml:space="preserve">Die teilnehmenden Spieler müssen auf Ihrem Gerät in der App den </w:t>
-      </w:r>
-      <w:proofErr w:type="spellStart"/>
-      <w:r>
-        <w:t>QR</w:t>
-      </w:r>
-      <w:proofErr w:type="spellEnd"/>
-      <w:r>
-        <w:t xml:space="preserve">-Code anzeigen, damit der Ersteller des Spieles, diese scannen kann.  </w:t>
+        <w:t xml:space="preserve">Die teilnehmenden Spieler müssen auf Ihrem Gerät in der App den QR-Code anzeigen, damit der Ersteller des Spieles, diese scannen kann.  </w:t>
       </w:r>
     </w:p>
     <w:p>
@@ -899,8 +881,6 @@
         </w:rPr>
         <w:t>Einstellungen</w:t>
       </w:r>
-      <w:bookmarkStart w:id="0" w:name="_GoBack"/>
-      <w:bookmarkEnd w:id="0"/>
     </w:p>
     <w:p>
       <w:pPr>
@@ -918,26 +898,13 @@
     </w:p>
     <w:p>
       <w:r>
-        <w:t>Mit dieser Einstellung erhalten Sie die Möglichkeit ihre präferierte Zuweisungs-Methode einzustellen</w:t>
-      </w:r>
-    </w:p>
-    <w:p>
-      <w:pPr>
-        <w:spacing w:after="159"/>
-        <w:ind w:left="0" w:firstLine="0"/>
-      </w:pPr>
-      <w:r>
-        <w:lastRenderedPageBreak/>
-        <w:t xml:space="preserve">  </w:t>
-      </w:r>
-    </w:p>
-    <w:p>
-      <w:pPr>
-        <w:spacing w:after="0"/>
-        <w:ind w:left="0" w:firstLine="0"/>
-      </w:pPr>
-      <w:r>
-        <w:t xml:space="preserve"> </w:t>
+        <w:t>Mit dieser Einstellung erhalten Sie die Möglichkeit ihre präferierte</w:t>
+      </w:r>
+      <w:r>
+        <w:t xml:space="preserve"> Zuweisungs-Methode einzustelle</w:t>
+      </w:r>
+      <w:r>
+        <w:t>n.</w:t>
       </w:r>
     </w:p>
     <w:sectPr>
@@ -1434,6 +1401,7 @@
   <w:style w:type="character" w:customStyle="1" w:styleId="berschrift1Zchn">
     <w:name w:val="Überschrift 1 Zchn"/>
     <w:link w:val="berschrift1"/>
+    <w:uiPriority w:val="9"/>
     <w:rPr>
       <w:rFonts w:ascii="Calibri" w:eastAsia="Calibri" w:hAnsi="Calibri" w:cs="Calibri"/>
       <w:color w:val="2E74B5"/>

</xml_diff>